<commit_message>
update docs for python/maria db integration
</commit_message>
<xml_diff>
--- a/IOT21/IOT21_1.docx
+++ b/IOT21/IOT21_1.docx
@@ -4,68 +4,21 @@
   <w:body>
     <w:p>
       <w:r>
-        <w:t xml:space="preserve">IOT21-writing </w:t>
-      </w:r>
-      <w:proofErr w:type="spellStart"/>
-      <w:r>
-        <w:t>dht</w:t>
-      </w:r>
-      <w:proofErr w:type="spellEnd"/>
-      <w:r>
-        <w:t xml:space="preserve"> sensor data to </w:t>
-      </w:r>
-      <w:proofErr w:type="spellStart"/>
-      <w:r>
-        <w:t>mysql</w:t>
-      </w:r>
-      <w:proofErr w:type="spellEnd"/>
-      <w:r>
-        <w:t xml:space="preserve"> </w:t>
-      </w:r>
-      <w:proofErr w:type="spellStart"/>
-      <w:r>
-        <w:t>db</w:t>
-      </w:r>
-      <w:proofErr w:type="spellEnd"/>
-    </w:p>
-    <w:p>
-      <w:r>
-        <w:t xml:space="preserve">PgP 9/5/2022-trying to use </w:t>
-      </w:r>
-      <w:proofErr w:type="spellStart"/>
-      <w:r>
-        <w:t>mariadb</w:t>
-      </w:r>
-      <w:proofErr w:type="spellEnd"/>
-      <w:r>
-        <w:t xml:space="preserve"> but could not get past the error utf-8 unsupported-shown below.</w:t>
-      </w:r>
-    </w:p>
-    <w:p>
-      <w:r>
-        <w:t xml:space="preserve">So will try using </w:t>
-      </w:r>
-      <w:proofErr w:type="spellStart"/>
-      <w:proofErr w:type="gramStart"/>
-      <w:r>
-        <w:t>postgres</w:t>
-      </w:r>
-      <w:proofErr w:type="spellEnd"/>
-      <w:r>
-        <w:t>.</w:t>
-      </w:r>
-      <w:r>
-        <w:t>-</w:t>
-      </w:r>
-      <w:proofErr w:type="gramEnd"/>
-      <w:r>
-        <w:t xml:space="preserve">too much hassle, back to </w:t>
-      </w:r>
-      <w:proofErr w:type="spellStart"/>
-      <w:r>
-        <w:t>mariadb</w:t>
-      </w:r>
-      <w:proofErr w:type="spellEnd"/>
+        <w:t>IOT21-writing dht sensor data to mysql db</w:t>
+      </w:r>
+    </w:p>
+    <w:p>
+      <w:r>
+        <w:t>PgP 9/5/2022-trying to use mariadb but could not get past the error utf-8 unsupported-shown below.</w:t>
+      </w:r>
+    </w:p>
+    <w:p>
+      <w:r>
+        <w:t>So will try using postgres.</w:t>
+      </w:r>
+      <w:r>
+        <w:t>-too much hassle, back to mariadb</w:t>
+      </w:r>
     </w:p>
     <w:p>
       <w:pPr>
@@ -87,17 +40,8 @@
           <w:bCs/>
         </w:rPr>
         <w:br/>
-        <w:t xml:space="preserve">PgP 10/28/2023, see below, use modified </w:t>
-      </w:r>
-      <w:proofErr w:type="gramStart"/>
-      <w:r>
-        <w:rPr>
-          <w:b/>
-          <w:bCs/>
-        </w:rPr>
-        <w:t>command</w:t>
-      </w:r>
-      <w:proofErr w:type="gramEnd"/>
+        <w:t>PgP 10/28/2023, see below, use modified command</w:t>
+      </w:r>
     </w:p>
     <w:p/>
     <w:p>
@@ -171,24 +115,11 @@
         </w:rPr>
       </w:pPr>
       <w:r>
-        <w:t xml:space="preserve">Install </w:t>
-      </w:r>
-      <w:proofErr w:type="spellStart"/>
-      <w:r>
-        <w:t>mysql</w:t>
-      </w:r>
-      <w:proofErr w:type="spellEnd"/>
-      <w:r>
-        <w:t xml:space="preserve"> python connector:</w:t>
-      </w:r>
-      <w:r>
-        <w:t xml:space="preserve">  </w:t>
-      </w:r>
-      <w:proofErr w:type="spellStart"/>
-      <w:r>
-        <w:t>sudo</w:t>
-      </w:r>
-      <w:proofErr w:type="spellEnd"/>
+        <w:t>Install mysql python connector:</w:t>
+      </w:r>
+      <w:r>
+        <w:t xml:space="preserve">  sudo</w:t>
+      </w:r>
       <w:r>
         <w:rPr>
           <w:rFonts w:ascii="Consolas" w:hAnsi="Consolas"/>
@@ -196,9 +127,8 @@
           <w:sz w:val="18"/>
           <w:szCs w:val="18"/>
         </w:rPr>
-        <w:t xml:space="preserve"> pip install </w:t>
-      </w:r>
-      <w:proofErr w:type="spellStart"/>
+        <w:t xml:space="preserve"> pip install mysql-connector-python</w:t>
+      </w:r>
       <w:r>
         <w:rPr>
           <w:rFonts w:ascii="Consolas" w:hAnsi="Consolas"/>
@@ -206,38 +136,39 @@
           <w:sz w:val="18"/>
           <w:szCs w:val="18"/>
         </w:rPr>
-        <w:t>mysql</w:t>
-      </w:r>
-      <w:proofErr w:type="spellEnd"/>
-      <w:r>
+        <w:t>==8.0.29</w:t>
+      </w:r>
+    </w:p>
+    <w:p>
+      <w:pPr>
+        <w:pStyle w:val="HTMLPreformatted"/>
         <w:rPr>
           <w:rFonts w:ascii="Consolas" w:hAnsi="Consolas"/>
           <w:color w:val="404040"/>
           <w:sz w:val="18"/>
           <w:szCs w:val="18"/>
         </w:rPr>
-        <w:t>-connector-python</w:t>
-      </w:r>
-      <w:r>
+      </w:pPr>
+    </w:p>
+    <w:p>
+      <w:pPr>
+        <w:pStyle w:val="HTMLPreformatted"/>
         <w:rPr>
           <w:rFonts w:ascii="Consolas" w:hAnsi="Consolas"/>
           <w:color w:val="404040"/>
           <w:sz w:val="18"/>
           <w:szCs w:val="18"/>
         </w:rPr>
-        <w:t>==8.0.29</w:t>
-      </w:r>
-    </w:p>
-    <w:p>
-      <w:pPr>
-        <w:pStyle w:val="HTMLPreformatted"/>
+      </w:pPr>
+      <w:r>
         <w:rPr>
           <w:rFonts w:ascii="Consolas" w:hAnsi="Consolas"/>
           <w:color w:val="404040"/>
           <w:sz w:val="18"/>
           <w:szCs w:val="18"/>
         </w:rPr>
-      </w:pPr>
+        <w:t>Note: had to specify connector version, otherwise 8.0.30 gives error “UTF-8 unsupported”</w:t>
+      </w:r>
     </w:p>
     <w:p>
       <w:pPr>
@@ -249,6 +180,17 @@
           <w:szCs w:val="18"/>
         </w:rPr>
       </w:pPr>
+    </w:p>
+    <w:p>
+      <w:pPr>
+        <w:pStyle w:val="HTMLPreformatted"/>
+        <w:rPr>
+          <w:rFonts w:ascii="Consolas" w:hAnsi="Consolas"/>
+          <w:color w:val="404040"/>
+          <w:sz w:val="28"/>
+          <w:szCs w:val="28"/>
+        </w:rPr>
+      </w:pPr>
       <w:r>
         <w:rPr>
           <w:rFonts w:ascii="Consolas" w:hAnsi="Consolas"/>
@@ -256,100 +198,27 @@
           <w:sz w:val="18"/>
           <w:szCs w:val="18"/>
         </w:rPr>
-        <w:t>Note: had to specify connector version, otherwise 8.0.30 gives error “UTF-8 unsupported”</w:t>
-      </w:r>
-    </w:p>
-    <w:p>
-      <w:pPr>
-        <w:pStyle w:val="HTMLPreformatted"/>
+        <w:lastRenderedPageBreak/>
+        <w:t>10/28/2023: note, connector is now at 8.0.33, so can use:</w:t>
+      </w:r>
+      <w:r>
         <w:rPr>
           <w:rFonts w:ascii="Consolas" w:hAnsi="Consolas"/>
           <w:color w:val="404040"/>
           <w:sz w:val="18"/>
           <w:szCs w:val="18"/>
         </w:rPr>
-      </w:pPr>
-    </w:p>
-    <w:p>
-      <w:pPr>
-        <w:pStyle w:val="HTMLPreformatted"/>
+        <w:br/>
+      </w:r>
+      <w:r>
         <w:rPr>
           <w:rFonts w:ascii="Consolas" w:hAnsi="Consolas"/>
           <w:color w:val="404040"/>
           <w:sz w:val="28"/>
           <w:szCs w:val="28"/>
         </w:rPr>
-      </w:pPr>
-      <w:r>
-        <w:rPr>
-          <w:rFonts w:ascii="Consolas" w:hAnsi="Consolas"/>
-          <w:color w:val="404040"/>
-          <w:sz w:val="18"/>
-          <w:szCs w:val="18"/>
-        </w:rPr>
-        <w:lastRenderedPageBreak/>
-        <w:t>10/28/2023: note, connector is now at 8.0.33, so can use:</w:t>
-      </w:r>
-      <w:r>
-        <w:rPr>
-          <w:rFonts w:ascii="Consolas" w:hAnsi="Consolas"/>
-          <w:color w:val="404040"/>
-          <w:sz w:val="18"/>
-          <w:szCs w:val="18"/>
-        </w:rPr>
-        <w:br/>
-      </w:r>
-      <w:proofErr w:type="spellStart"/>
-      <w:r>
-        <w:rPr>
-          <w:rFonts w:ascii="Consolas" w:hAnsi="Consolas"/>
-          <w:color w:val="404040"/>
-          <w:sz w:val="28"/>
-          <w:szCs w:val="28"/>
-        </w:rPr>
-        <w:t>sudo</w:t>
-      </w:r>
-      <w:proofErr w:type="spellEnd"/>
-      <w:r>
-        <w:rPr>
-          <w:rFonts w:ascii="Consolas" w:hAnsi="Consolas"/>
-          <w:color w:val="404040"/>
-          <w:sz w:val="28"/>
-          <w:szCs w:val="28"/>
-        </w:rPr>
-        <w:t xml:space="preserve"> pip3 install </w:t>
-      </w:r>
-      <w:proofErr w:type="spellStart"/>
-      <w:r>
-        <w:rPr>
-          <w:rFonts w:ascii="Consolas" w:hAnsi="Consolas"/>
-          <w:color w:val="404040"/>
-          <w:sz w:val="28"/>
-          <w:szCs w:val="28"/>
-        </w:rPr>
-        <w:t>mysql</w:t>
-      </w:r>
-      <w:proofErr w:type="spellEnd"/>
-      <w:r>
-        <w:rPr>
-          <w:rFonts w:ascii="Consolas" w:hAnsi="Consolas"/>
-          <w:color w:val="404040"/>
-          <w:sz w:val="28"/>
-          <w:szCs w:val="28"/>
-        </w:rPr>
-        <w:t>-connector-</w:t>
-      </w:r>
-      <w:proofErr w:type="gramStart"/>
-      <w:r>
-        <w:rPr>
-          <w:rFonts w:ascii="Consolas" w:hAnsi="Consolas"/>
-          <w:color w:val="404040"/>
-          <w:sz w:val="28"/>
-          <w:szCs w:val="28"/>
-        </w:rPr>
-        <w:t>python</w:t>
-      </w:r>
-      <w:proofErr w:type="gramEnd"/>
+        <w:t>sudo pip3 install mysql-connector-python</w:t>
+      </w:r>
     </w:p>
     <w:p>
       <w:pPr>
@@ -421,15 +290,7 @@
     <w:p/>
     <w:p>
       <w:r>
-        <w:t xml:space="preserve">Make sure for </w:t>
-      </w:r>
-      <w:proofErr w:type="spellStart"/>
-      <w:r>
-        <w:t>odbc</w:t>
-      </w:r>
-      <w:proofErr w:type="spellEnd"/>
-      <w:r>
-        <w:t xml:space="preserve"> to use 64 bit windows connector:  </w:t>
+        <w:t xml:space="preserve">Make sure for odbc to use 64 bit windows connector:  </w:t>
       </w:r>
       <w:hyperlink r:id="rId7" w:history="1">
         <w:r>
@@ -449,57 +310,17 @@
     <w:p/>
     <w:p>
       <w:r>
-        <w:t xml:space="preserve">use </w:t>
-      </w:r>
-      <w:proofErr w:type="spellStart"/>
-      <w:r>
-        <w:t>myphpadmin</w:t>
-      </w:r>
-      <w:proofErr w:type="spellEnd"/>
-      <w:r>
-        <w:t xml:space="preserve"> to setup connector, if needed (or just </w:t>
-      </w:r>
-      <w:proofErr w:type="gramStart"/>
-      <w:r>
-        <w:t>use :</w:t>
-      </w:r>
-      <w:proofErr w:type="gramEnd"/>
-      <w:r>
-        <w:t xml:space="preserve">  user/user</w:t>
-      </w:r>
-    </w:p>
-    <w:p>
-      <w:r>
-        <w:t xml:space="preserve">create new </w:t>
-      </w:r>
-      <w:proofErr w:type="spellStart"/>
-      <w:r>
-        <w:t>mysql</w:t>
-      </w:r>
-      <w:proofErr w:type="spellEnd"/>
-      <w:r>
-        <w:t xml:space="preserve"> sensor </w:t>
-      </w:r>
-      <w:proofErr w:type="spellStart"/>
-      <w:r>
-        <w:t>db</w:t>
-      </w:r>
-      <w:proofErr w:type="spellEnd"/>
-      <w:r>
-        <w:t>-</w:t>
-      </w:r>
-    </w:p>
-    <w:p>
-      <w:r>
-        <w:t xml:space="preserve">figure out </w:t>
-      </w:r>
-      <w:proofErr w:type="spellStart"/>
-      <w:r>
-        <w:t>auto_increment</w:t>
-      </w:r>
-      <w:proofErr w:type="spellEnd"/>
-      <w:r>
-        <w:t xml:space="preserve"> field for record id:</w:t>
+        <w:t>use myphpadmin to setup connector, if needed (or just use :  user/user</w:t>
+      </w:r>
+    </w:p>
+    <w:p>
+      <w:r>
+        <w:t>create new mysql sensor db-</w:t>
+      </w:r>
+    </w:p>
+    <w:p>
+      <w:r>
+        <w:t>figure out auto_increment field for record id:</w:t>
       </w:r>
     </w:p>
     <w:p>
@@ -523,58 +344,18 @@
     </w:p>
     <w:p>
       <w:r>
-        <w:t xml:space="preserve">Remember you can use </w:t>
-      </w:r>
-      <w:proofErr w:type="spellStart"/>
-      <w:r>
-        <w:t>powershell</w:t>
-      </w:r>
-      <w:proofErr w:type="spellEnd"/>
-      <w:r>
-        <w:t xml:space="preserve"> to </w:t>
-      </w:r>
-      <w:proofErr w:type="spellStart"/>
-      <w:r>
-        <w:t>ssh</w:t>
-      </w:r>
-      <w:proofErr w:type="spellEnd"/>
-      <w:r>
-        <w:t xml:space="preserve"> pi@192.... And then run </w:t>
-      </w:r>
-      <w:proofErr w:type="spellStart"/>
-      <w:r>
-        <w:t>mySqL</w:t>
-      </w:r>
-      <w:proofErr w:type="spellEnd"/>
-      <w:r>
-        <w:t xml:space="preserve"> to check out </w:t>
-      </w:r>
-      <w:proofErr w:type="spellStart"/>
-      <w:r>
-        <w:t>db</w:t>
-      </w:r>
-      <w:proofErr w:type="spellEnd"/>
-      <w:r>
-        <w:t xml:space="preserve"> is up and running ok.</w:t>
-      </w:r>
-    </w:p>
-    <w:p>
-      <w:r>
-        <w:t xml:space="preserve">Connecting to </w:t>
-      </w:r>
-      <w:proofErr w:type="spellStart"/>
-      <w:r>
-        <w:t>php</w:t>
+        <w:t>Remember you can use powershell to ssh pi@192.... And then run mySqL to check out db is up and running ok.</w:t>
+      </w:r>
+    </w:p>
+    <w:p>
+      <w:r>
+        <w:t>Connecting to php</w:t>
       </w:r>
       <w:r>
         <w:t>my</w:t>
       </w:r>
       <w:r>
-        <w:t>admin</w:t>
-      </w:r>
-      <w:proofErr w:type="spellEnd"/>
-      <w:r>
-        <w:t>:</w:t>
+        <w:t>admin:</w:t>
       </w:r>
       <w:r>
         <w:t xml:space="preserve">  </w:t>
@@ -597,15 +378,7 @@
     <w:p/>
     <w:p>
       <w:r>
-        <w:t xml:space="preserve">Configuring </w:t>
-      </w:r>
-      <w:proofErr w:type="spellStart"/>
-      <w:r>
-        <w:t>mySql</w:t>
-      </w:r>
-      <w:proofErr w:type="spellEnd"/>
-      <w:r>
-        <w:t xml:space="preserve"> for remote access:  </w:t>
+        <w:t xml:space="preserve">Configuring mySql for remote access:  </w:t>
       </w:r>
       <w:hyperlink r:id="rId10" w:history="1">
         <w:r>
@@ -649,15 +422,7 @@
         </w:r>
       </w:hyperlink>
       <w:r>
-        <w:t xml:space="preserve">  where it appears </w:t>
-      </w:r>
-      <w:proofErr w:type="spellStart"/>
-      <w:r>
-        <w:t>phyMyAdmin</w:t>
-      </w:r>
-      <w:proofErr w:type="spellEnd"/>
-      <w:r>
-        <w:t xml:space="preserve"> is fine for our needs-web interface good in lab setting</w:t>
+        <w:t xml:space="preserve">  where it appears phyMyAdmin is fine for our needs-web interface good in lab setting</w:t>
       </w:r>
       <w:r>
         <w:br/>
@@ -665,15 +430,7 @@
     </w:p>
     <w:p>
       <w:r>
-        <w:t xml:space="preserve">See w3schools for inserting records into </w:t>
-      </w:r>
-      <w:proofErr w:type="spellStart"/>
-      <w:r>
-        <w:t>mysql</w:t>
-      </w:r>
-      <w:proofErr w:type="spellEnd"/>
-      <w:r>
-        <w:t xml:space="preserve"> using python:</w:t>
+        <w:t>See w3schools for inserting records into mysql using python:</w:t>
       </w:r>
       <w:r>
         <w:br/>
@@ -712,84 +469,33 @@
     <w:p/>
     <w:p>
       <w:r>
-        <w:t xml:space="preserve">from </w:t>
-      </w:r>
-      <w:proofErr w:type="spellStart"/>
-      <w:r>
-        <w:t>grovepi</w:t>
-      </w:r>
-      <w:proofErr w:type="spellEnd"/>
-      <w:r>
-        <w:t xml:space="preserve"> import *</w:t>
-      </w:r>
-    </w:p>
-    <w:p>
-      <w:r>
-        <w:t xml:space="preserve">import </w:t>
-      </w:r>
-      <w:proofErr w:type="spellStart"/>
-      <w:proofErr w:type="gramStart"/>
-      <w:r>
-        <w:t>mysql.connector</w:t>
-      </w:r>
-      <w:proofErr w:type="spellEnd"/>
-      <w:proofErr w:type="gramEnd"/>
-      <w:r>
-        <w:t xml:space="preserve">     # for RPi must be version 8.0.29 or earlier, otherwise 'UTF-8 unsupported' error</w:t>
-      </w:r>
-    </w:p>
-    <w:p>
-      <w:r>
-        <w:t xml:space="preserve">import </w:t>
-      </w:r>
-      <w:proofErr w:type="gramStart"/>
-      <w:r>
-        <w:t>datetime</w:t>
-      </w:r>
-      <w:proofErr w:type="gramEnd"/>
-    </w:p>
-    <w:p>
-      <w:proofErr w:type="spellStart"/>
-      <w:r>
-        <w:t>dht_sensor_port</w:t>
-      </w:r>
-      <w:proofErr w:type="spellEnd"/>
-      <w:r>
-        <w:t xml:space="preserve"> = 5        # Digital Port for DHT sensor</w:t>
-      </w:r>
-    </w:p>
-    <w:p>
-      <w:proofErr w:type="spellStart"/>
-      <w:r>
-        <w:t>dht_sensor_type</w:t>
-      </w:r>
-      <w:proofErr w:type="spellEnd"/>
-      <w:r>
-        <w:t xml:space="preserve"> = 0        # use 0 for the blue-colored sensor-DHT11 and 1 for the white-colored sensor-DHT22</w:t>
-      </w:r>
-    </w:p>
-    <w:p/>
-    <w:p>
-      <w:proofErr w:type="spellStart"/>
-      <w:r>
-        <w:t>mydb</w:t>
-      </w:r>
-      <w:proofErr w:type="spellEnd"/>
-      <w:r>
-        <w:t xml:space="preserve"> = </w:t>
-      </w:r>
-      <w:proofErr w:type="spellStart"/>
-      <w:proofErr w:type="gramStart"/>
-      <w:r>
-        <w:t>mysql.connector</w:t>
-      </w:r>
-      <w:proofErr w:type="gramEnd"/>
-      <w:r>
-        <w:t>.connect</w:t>
-      </w:r>
-      <w:proofErr w:type="spellEnd"/>
-      <w:r>
-        <w:t>(</w:t>
+        <w:t>from grovepi import *</w:t>
+      </w:r>
+    </w:p>
+    <w:p>
+      <w:r>
+        <w:t>import mysql.connector     # for RPi must be version 8.0.29 or earlier, otherwise 'UTF-8 unsupported' error</w:t>
+      </w:r>
+    </w:p>
+    <w:p>
+      <w:r>
+        <w:t>import datetime</w:t>
+      </w:r>
+    </w:p>
+    <w:p>
+      <w:r>
+        <w:t>dht_sensor_port = 5        # Digital Port for DHT sensor</w:t>
+      </w:r>
+    </w:p>
+    <w:p>
+      <w:r>
+        <w:t>dht_sensor_type = 0        # use 0 for the blue-colored sensor-DHT11 and 1 for the white-colored sensor-DHT22</w:t>
+      </w:r>
+    </w:p>
+    <w:p/>
+    <w:p>
+      <w:r>
+        <w:t>mydb = mysql.connector.connect(</w:t>
       </w:r>
     </w:p>
     <w:p>
@@ -819,23 +525,8 @@
     </w:p>
     <w:p/>
     <w:p>
-      <w:proofErr w:type="spellStart"/>
-      <w:r>
-        <w:t>mycursor</w:t>
-      </w:r>
-      <w:proofErr w:type="spellEnd"/>
-      <w:r>
-        <w:t xml:space="preserve"> = </w:t>
-      </w:r>
-      <w:proofErr w:type="spellStart"/>
-      <w:proofErr w:type="gramStart"/>
-      <w:r>
-        <w:t>mydb.cursor</w:t>
-      </w:r>
-      <w:proofErr w:type="spellEnd"/>
-      <w:proofErr w:type="gramEnd"/>
-      <w:r>
-        <w:t>()</w:t>
+      <w:r>
+        <w:t>mycursor = mydb.cursor()</w:t>
       </w:r>
     </w:p>
     <w:p/>
@@ -851,33 +542,7 @@
     </w:p>
     <w:p>
       <w:r>
-        <w:t xml:space="preserve">        [</w:t>
-      </w:r>
-      <w:proofErr w:type="spellStart"/>
-      <w:proofErr w:type="gramStart"/>
-      <w:r>
-        <w:t>temp,hum</w:t>
-      </w:r>
-      <w:proofErr w:type="spellEnd"/>
-      <w:proofErr w:type="gramEnd"/>
-      <w:r>
-        <w:t xml:space="preserve">] = </w:t>
-      </w:r>
-      <w:proofErr w:type="spellStart"/>
-      <w:r>
-        <w:t>dht</w:t>
-      </w:r>
-      <w:proofErr w:type="spellEnd"/>
-      <w:r>
-        <w:t>(</w:t>
-      </w:r>
-      <w:proofErr w:type="spellStart"/>
-      <w:r>
-        <w:t>dht_sensor_port,dht_sensor_type</w:t>
-      </w:r>
-      <w:proofErr w:type="spellEnd"/>
-      <w:r>
-        <w:t>)</w:t>
+        <w:t xml:space="preserve">        [temp,hum] = dht(dht_sensor_port,dht_sensor_type)</w:t>
       </w:r>
     </w:p>
     <w:p>
@@ -887,15 +552,7 @@
     </w:p>
     <w:p>
       <w:r>
-        <w:t xml:space="preserve">        temperature = </w:t>
-      </w:r>
-      <w:proofErr w:type="gramStart"/>
-      <w:r>
-        <w:t>str(</w:t>
-      </w:r>
-      <w:proofErr w:type="gramEnd"/>
-      <w:r>
-        <w:t>int(temp * 9 / 5 + 32))</w:t>
+        <w:t xml:space="preserve">        temperature = str(int(temp * 9 / 5 + 32))</w:t>
       </w:r>
     </w:p>
     <w:p>
@@ -905,20 +562,7 @@
     </w:p>
     <w:p>
       <w:r>
-        <w:t xml:space="preserve">        timestamp = </w:t>
-      </w:r>
-      <w:proofErr w:type="spellStart"/>
-      <w:proofErr w:type="gramStart"/>
-      <w:r>
-        <w:t>datetime.datetime.now</w:t>
-      </w:r>
-      <w:proofErr w:type="spellEnd"/>
-      <w:r>
-        <w:t>(</w:t>
-      </w:r>
-      <w:proofErr w:type="gramEnd"/>
-      <w:r>
-        <w:t>)</w:t>
+        <w:t xml:space="preserve">        timestamp = datetime.datetime.now()</w:t>
       </w:r>
     </w:p>
     <w:p>
@@ -928,141 +572,48 @@
     </w:p>
     <w:p>
       <w:r>
+        <w:t xml:space="preserve">        sql = "INSERT INTO dht(temperature, humidity, timestamp) VALUES (%s, %s, %s)"</w:t>
+      </w:r>
+    </w:p>
+    <w:p>
+      <w:r>
+        <w:t xml:space="preserve">        val = (temperature, humidity, timestamp)</w:t>
+      </w:r>
+    </w:p>
+    <w:p>
+      <w:r>
         <w:t xml:space="preserve">        </w:t>
       </w:r>
-      <w:proofErr w:type="spellStart"/>
-      <w:r>
-        <w:t>sql</w:t>
-      </w:r>
-      <w:proofErr w:type="spellEnd"/>
-      <w:r>
-        <w:t xml:space="preserve"> = "INSERT INTO </w:t>
-      </w:r>
-      <w:proofErr w:type="spellStart"/>
-      <w:proofErr w:type="gramStart"/>
-      <w:r>
-        <w:t>dht</w:t>
-      </w:r>
-      <w:proofErr w:type="spellEnd"/>
-      <w:r>
-        <w:t>(</w:t>
-      </w:r>
-      <w:proofErr w:type="gramEnd"/>
-      <w:r>
-        <w:t>temperature, humidity, timestamp) VALUES (%s, %s, %s)"</w:t>
+    </w:p>
+    <w:p>
+      <w:r>
+        <w:t xml:space="preserve">        mycursor.execute(sql, val)</w:t>
+      </w:r>
+    </w:p>
+    <w:p>
+      <w:r>
+        <w:t xml:space="preserve">        mydb.commit()</w:t>
       </w:r>
     </w:p>
     <w:p>
       <w:r>
         <w:t xml:space="preserve">        </w:t>
       </w:r>
-      <w:proofErr w:type="spellStart"/>
-      <w:r>
-        <w:t>val</w:t>
-      </w:r>
-      <w:proofErr w:type="spellEnd"/>
-      <w:r>
-        <w:t xml:space="preserve"> = (temperature, humidity, timestamp)</w:t>
-      </w:r>
-    </w:p>
-    <w:p>
-      <w:r>
-        <w:t xml:space="preserve">        </w:t>
-      </w:r>
-    </w:p>
-    <w:p>
-      <w:r>
-        <w:t xml:space="preserve">        </w:t>
-      </w:r>
-      <w:proofErr w:type="spellStart"/>
-      <w:proofErr w:type="gramStart"/>
-      <w:r>
-        <w:t>mycursor.execute</w:t>
-      </w:r>
-      <w:proofErr w:type="spellEnd"/>
-      <w:proofErr w:type="gramEnd"/>
-      <w:r>
-        <w:t>(</w:t>
-      </w:r>
-      <w:proofErr w:type="spellStart"/>
-      <w:r>
-        <w:t>sql</w:t>
-      </w:r>
-      <w:proofErr w:type="spellEnd"/>
-      <w:r>
-        <w:t xml:space="preserve">, </w:t>
-      </w:r>
-      <w:proofErr w:type="spellStart"/>
-      <w:r>
-        <w:t>val</w:t>
-      </w:r>
-      <w:proofErr w:type="spellEnd"/>
-      <w:r>
-        <w:t>)</w:t>
-      </w:r>
-    </w:p>
-    <w:p>
-      <w:r>
-        <w:t xml:space="preserve">        </w:t>
-      </w:r>
-      <w:proofErr w:type="spellStart"/>
-      <w:proofErr w:type="gramStart"/>
-      <w:r>
-        <w:t>mydb.commit</w:t>
-      </w:r>
-      <w:proofErr w:type="spellEnd"/>
-      <w:proofErr w:type="gramEnd"/>
-      <w:r>
-        <w:t>()</w:t>
-      </w:r>
-    </w:p>
-    <w:p>
-      <w:r>
-        <w:t xml:space="preserve">        </w:t>
-      </w:r>
-    </w:p>
-    <w:p>
-      <w:r>
-        <w:t xml:space="preserve">        </w:t>
-      </w:r>
-      <w:proofErr w:type="gramStart"/>
-      <w:r>
-        <w:t>print(</w:t>
-      </w:r>
-      <w:proofErr w:type="gramEnd"/>
-      <w:r>
-        <w:t>"Temp:  ", temperature, "Humidity: ",humidity, "Time: ",timestamp)</w:t>
-      </w:r>
-    </w:p>
-    <w:p>
-      <w:r>
-        <w:t xml:space="preserve">        </w:t>
-      </w:r>
-      <w:proofErr w:type="spellStart"/>
-      <w:proofErr w:type="gramStart"/>
-      <w:r>
-        <w:t>time.sleep</w:t>
-      </w:r>
-      <w:proofErr w:type="spellEnd"/>
-      <w:proofErr w:type="gramEnd"/>
-      <w:r>
-        <w:t xml:space="preserve">(60)        </w:t>
-      </w:r>
-    </w:p>
-    <w:p/>
-    <w:p>
-      <w:r>
-        <w:t xml:space="preserve">    except (</w:t>
-      </w:r>
-      <w:proofErr w:type="spellStart"/>
-      <w:proofErr w:type="gramStart"/>
-      <w:r>
-        <w:t>IOError,TypeError</w:t>
-      </w:r>
-      <w:proofErr w:type="spellEnd"/>
-      <w:proofErr w:type="gramEnd"/>
-      <w:r>
-        <w:t>) as e:</w:t>
+    </w:p>
+    <w:p>
+      <w:r>
+        <w:t xml:space="preserve">        print("Temp:  ", temperature, "Humidity: ",humidity, "Time: ",timestamp)</w:t>
+      </w:r>
+    </w:p>
+    <w:p>
+      <w:r>
+        <w:t xml:space="preserve">        time.sleep(60)        </w:t>
+      </w:r>
+    </w:p>
+    <w:p/>
+    <w:p>
+      <w:r>
+        <w:t xml:space="preserve">    except (IOError,TypeError) as e:</w:t>
       </w:r>
     </w:p>
     <w:p>
@@ -1073,23 +624,7 @@
     <w:p/>
     <w:p>
       <w:r>
-        <w:t xml:space="preserve">Screenshot of Access </w:t>
-      </w:r>
-      <w:proofErr w:type="spellStart"/>
-      <w:r>
-        <w:t>odbc</w:t>
-      </w:r>
-      <w:proofErr w:type="spellEnd"/>
-      <w:r>
-        <w:t xml:space="preserve"> into </w:t>
-      </w:r>
-      <w:proofErr w:type="spellStart"/>
-      <w:r>
-        <w:t>mysql</w:t>
-      </w:r>
-      <w:proofErr w:type="spellEnd"/>
-      <w:r>
-        <w:t>:</w:t>
+        <w:t>Screenshot of Access odbc into mysql:</w:t>
       </w:r>
     </w:p>
     <w:p>
@@ -1136,15 +671,7 @@
     </w:p>
     <w:p>
       <w:r>
-        <w:t xml:space="preserve">Same data on </w:t>
-      </w:r>
-      <w:proofErr w:type="spellStart"/>
-      <w:r>
-        <w:t>Rpi</w:t>
-      </w:r>
-      <w:proofErr w:type="spellEnd"/>
-      <w:r>
-        <w:t xml:space="preserve"> from maria dB:</w:t>
+        <w:t>Same data on Rpi from maria dB:</w:t>
       </w:r>
     </w:p>
     <w:p>
@@ -1201,23 +728,7 @@
     <w:p/>
     <w:p>
       <w:r>
-        <w:t xml:space="preserve">Below is 10/26/2023 running Python insert.py to send </w:t>
-      </w:r>
-      <w:proofErr w:type="spellStart"/>
-      <w:r>
-        <w:t>dht</w:t>
-      </w:r>
-      <w:proofErr w:type="spellEnd"/>
-      <w:r>
-        <w:t xml:space="preserve"> to </w:t>
-      </w:r>
-      <w:proofErr w:type="spellStart"/>
-      <w:r>
-        <w:t>mysql</w:t>
-      </w:r>
-      <w:proofErr w:type="spellEnd"/>
-      <w:r>
-        <w:t>, using ot.winona.edu to examine results from home:</w:t>
+        <w:t>Below is 10/26/2023 running Python insert.py to send dht to mysql, using ot.winona.edu to examine results from home:</w:t>
       </w:r>
     </w:p>
     <w:p/>
@@ -1308,13 +819,8 @@
     </w:p>
     <w:p/>
     <w:p>
-      <w:proofErr w:type="spellStart"/>
-      <w:r>
-        <w:t>Odbc</w:t>
-      </w:r>
-      <w:proofErr w:type="spellEnd"/>
-      <w:r>
-        <w:t>:</w:t>
+      <w:r>
+        <w:t>Odbc:</w:t>
       </w:r>
     </w:p>
     <w:p>
@@ -1390,6 +896,55 @@
                     <a:xfrm>
                       <a:off x="0" y="0"/>
                       <a:ext cx="6858000" cy="3977640"/>
+                    </a:xfrm>
+                    <a:prstGeom prst="rect">
+                      <a:avLst/>
+                    </a:prstGeom>
+                  </pic:spPr>
+                </pic:pic>
+              </a:graphicData>
+            </a:graphic>
+          </wp:inline>
+        </w:drawing>
+      </w:r>
+    </w:p>
+    <w:p/>
+    <w:p/>
+    <w:p>
+      <w:r>
+        <w:t>Another idea, 10/29/2023- update crontab so that database insertion programs begin again after morning update/upgrade:</w:t>
+      </w:r>
+    </w:p>
+    <w:p>
+      <w:r>
+        <w:rPr>
+          <w:noProof/>
+        </w:rPr>
+        <w:drawing>
+          <wp:inline distT="0" distB="0" distL="0" distR="0" wp14:anchorId="4B2057D9" wp14:editId="146CE3B5">
+            <wp:extent cx="6858000" cy="6402705"/>
+            <wp:effectExtent l="0" t="0" r="0" b="0"/>
+            <wp:docPr id="1509498601" name="Picture 1" descr="A screenshot of a computer&#10;&#10;Description automatically generated"/>
+            <wp:cNvGraphicFramePr>
+              <a:graphicFrameLocks xmlns:a="http://schemas.openxmlformats.org/drawingml/2006/main" noChangeAspect="1"/>
+            </wp:cNvGraphicFramePr>
+            <a:graphic xmlns:a="http://schemas.openxmlformats.org/drawingml/2006/main">
+              <a:graphicData uri="http://schemas.openxmlformats.org/drawingml/2006/picture">
+                <pic:pic xmlns:pic="http://schemas.openxmlformats.org/drawingml/2006/picture">
+                  <pic:nvPicPr>
+                    <pic:cNvPr id="1509498601" name="Picture 1" descr="A screenshot of a computer&#10;&#10;Description automatically generated"/>
+                    <pic:cNvPicPr/>
+                  </pic:nvPicPr>
+                  <pic:blipFill>
+                    <a:blip r:embed="rId20"/>
+                    <a:stretch>
+                      <a:fillRect/>
+                    </a:stretch>
+                  </pic:blipFill>
+                  <pic:spPr>
+                    <a:xfrm>
+                      <a:off x="0" y="0"/>
+                      <a:ext cx="6858000" cy="6402705"/>
                     </a:xfrm>
                     <a:prstGeom prst="rect">
                       <a:avLst/>

</xml_diff>